<commit_message>
Mise à jour des fichiers
</commit_message>
<xml_diff>
--- a/contenu.docx
+++ b/contenu.docx
@@ -301,6 +301,11 @@
       </w:r>
     </w:p>
     <w:p/>
+    <w:p>
+      <w:r>
+        <w:t>Il existe neuf constantes magiques. Leur valeur change en fonction d’où elles sont utilisé dans le script.</w:t>
+      </w:r>
+    </w:p>
     <w:p/>
     <w:p/>
     <w:p>

</xml_diff>